<commit_message>
dashboard creation day 3
</commit_message>
<xml_diff>
--- a/documentation/views specification doc.docx
+++ b/documentation/views specification doc.docx
@@ -76,17 +76,17 @@
           <w:rFonts w:ascii="Calibri" w:hAnsi="Calibri" w:cs="Calibri"/>
           <w:b/>
           <w:bCs/>
-          <w:sz w:val="36"/>
-          <w:szCs w:val="36"/>
-        </w:rPr>
-      </w:pPr>
-      <w:r>
-        <w:rPr>
-          <w:rFonts w:ascii="Calibri" w:hAnsi="Calibri" w:cs="Calibri"/>
-          <w:b/>
-          <w:bCs/>
-          <w:sz w:val="36"/>
-          <w:szCs w:val="36"/>
+          <w:sz w:val="40"/>
+          <w:szCs w:val="40"/>
+        </w:rPr>
+      </w:pPr>
+      <w:r>
+        <w:rPr>
+          <w:rFonts w:ascii="Calibri" w:hAnsi="Calibri" w:cs="Calibri"/>
+          <w:b/>
+          <w:bCs/>
+          <w:sz w:val="40"/>
+          <w:szCs w:val="40"/>
         </w:rPr>
         <w:t>Why are we using Views</w:t>
       </w:r>
@@ -95,8 +95,8 @@
           <w:rFonts w:ascii="Calibri" w:hAnsi="Calibri" w:cs="Calibri"/>
           <w:b/>
           <w:bCs/>
-          <w:sz w:val="36"/>
-          <w:szCs w:val="36"/>
+          <w:sz w:val="40"/>
+          <w:szCs w:val="40"/>
         </w:rPr>
         <w:t>?</w:t>
       </w:r>
@@ -614,7 +614,47 @@
           <w:sz w:val="28"/>
           <w:szCs w:val="28"/>
         </w:rPr>
-        <w:t>        - Easier to understand for non-tech peoples</w:t>
+        <w:t xml:space="preserve">        - Easier to </w:t>
+      </w:r>
+      <w:r>
+        <w:rPr>
+          <w:rFonts w:ascii="Calibri" w:hAnsi="Calibri" w:cs="Calibri"/>
+          <w:sz w:val="28"/>
+          <w:szCs w:val="28"/>
+        </w:rPr>
+        <w:t>explain to</w:t>
+      </w:r>
+      <w:r>
+        <w:rPr>
+          <w:rFonts w:ascii="Calibri" w:hAnsi="Calibri" w:cs="Calibri"/>
+          <w:sz w:val="28"/>
+          <w:szCs w:val="28"/>
+        </w:rPr>
+        <w:t xml:space="preserve"> non-tech peoples</w:t>
+      </w:r>
+      <w:r>
+        <w:rPr>
+          <w:rFonts w:ascii="Calibri" w:hAnsi="Calibri" w:cs="Calibri"/>
+          <w:sz w:val="28"/>
+          <w:szCs w:val="28"/>
+        </w:rPr>
+        <w:t xml:space="preserve"> (mostly stakeholders, business owners), if they </w:t>
+      </w:r>
+      <w:r>
+        <w:rPr>
+          <w:rFonts w:ascii="Calibri" w:hAnsi="Calibri" w:cs="Calibri"/>
+          <w:sz w:val="28"/>
+          <w:szCs w:val="28"/>
+        </w:rPr>
+        <w:t>want to</w:t>
+      </w:r>
+      <w:r>
+        <w:rPr>
+          <w:rFonts w:ascii="Calibri" w:hAnsi="Calibri" w:cs="Calibri"/>
+          <w:sz w:val="28"/>
+          <w:szCs w:val="28"/>
+        </w:rPr>
+        <w:t xml:space="preserve"> run certain query for themselves</w:t>
       </w:r>
       <w:r>
         <w:rPr>
@@ -1320,6 +1360,7 @@
           <w:sz w:val="28"/>
           <w:szCs w:val="28"/>
         </w:rPr>
+        <w:lastRenderedPageBreak/>
         <w:t xml:space="preserve">- </w:t>
       </w:r>
       <w:r>
@@ -1385,16 +1426,7 @@
           <w:sz w:val="28"/>
           <w:szCs w:val="28"/>
         </w:rPr>
-        <w:t xml:space="preserve"> </w:t>
-      </w:r>
-      <w:r>
-        <w:rPr>
-          <w:rFonts w:ascii="Calibri" w:hAnsi="Calibri" w:cs="Calibri"/>
-          <w:sz w:val="28"/>
-          <w:szCs w:val="28"/>
-        </w:rPr>
-        <w:lastRenderedPageBreak/>
-        <w:t>ad to customers who are in need of certain products (customer that are searching for a specific product but they can't find a good deal on it).</w:t>
+        <w:t xml:space="preserve"> ad to customers who are in need of certain products (customer that are searching for a specific product but they can't find a good deal on it).</w:t>
       </w:r>
     </w:p>
     <w:p>
@@ -2041,6 +2073,39 @@
       <w:pPr>
         <w:rPr>
           <w:rFonts w:ascii="Calibri" w:hAnsi="Calibri" w:cs="Calibri"/>
+          <w:sz w:val="28"/>
+          <w:szCs w:val="28"/>
+        </w:rPr>
+      </w:pPr>
+      <w:r>
+        <w:rPr>
+          <w:rFonts w:ascii="Calibri" w:hAnsi="Calibri" w:cs="Calibri"/>
+          <w:sz w:val="28"/>
+          <w:szCs w:val="28"/>
+        </w:rPr>
+        <w:t xml:space="preserve">From this RFM segment analysis, we got to know about blinkit's customer and their </w:t>
+      </w:r>
+      <w:r>
+        <w:rPr>
+          <w:rFonts w:ascii="Calibri" w:hAnsi="Calibri" w:cs="Calibri"/>
+          <w:sz w:val="28"/>
+          <w:szCs w:val="28"/>
+        </w:rPr>
+        <w:t>behaviour</w:t>
+      </w:r>
+      <w:r>
+        <w:rPr>
+          <w:rFonts w:ascii="Calibri" w:hAnsi="Calibri" w:cs="Calibri"/>
+          <w:sz w:val="28"/>
+          <w:szCs w:val="28"/>
+        </w:rPr>
+        <w:t>.</w:t>
+      </w:r>
+    </w:p>
+    <w:p>
+      <w:pPr>
+        <w:rPr>
+          <w:rFonts w:ascii="Calibri" w:hAnsi="Calibri" w:cs="Calibri"/>
           <w:b/>
           <w:bCs/>
           <w:sz w:val="40"/>
@@ -2053,15 +2118,127 @@
           <w:sz w:val="28"/>
           <w:szCs w:val="28"/>
         </w:rPr>
-        <w:t xml:space="preserve">   From this RFM segment analysis, we got to know about blinkit's customer and their </w:t>
-      </w:r>
-      <w:r>
-        <w:rPr>
-          <w:rFonts w:ascii="Calibri" w:hAnsi="Calibri" w:cs="Calibri"/>
-          <w:sz w:val="28"/>
-          <w:szCs w:val="28"/>
-        </w:rPr>
-        <w:t>behaviour</w:t>
+        <w:t>Points to consider:</w:t>
+      </w:r>
+    </w:p>
+    <w:p>
+      <w:pPr>
+        <w:rPr>
+          <w:rFonts w:ascii="Calibri" w:hAnsi="Calibri" w:cs="Calibri"/>
+          <w:sz w:val="28"/>
+          <w:szCs w:val="28"/>
+        </w:rPr>
+      </w:pPr>
+      <w:r>
+        <w:rPr>
+          <w:rFonts w:ascii="Calibri" w:hAnsi="Calibri" w:cs="Calibri"/>
+          <w:sz w:val="28"/>
+          <w:szCs w:val="28"/>
+        </w:rPr>
+        <w:lastRenderedPageBreak/>
+        <w:t xml:space="preserve">        - Most numbers of customers have a </w:t>
+      </w:r>
+      <w:r>
+        <w:rPr>
+          <w:rFonts w:ascii="Calibri" w:hAnsi="Calibri" w:cs="Calibri"/>
+          <w:b/>
+          <w:bCs/>
+          <w:sz w:val="28"/>
+          <w:szCs w:val="28"/>
+        </w:rPr>
+        <w:t xml:space="preserve">longer recency </w:t>
+      </w:r>
+      <w:r>
+        <w:rPr>
+          <w:rFonts w:ascii="Calibri" w:hAnsi="Calibri" w:cs="Calibri"/>
+          <w:sz w:val="28"/>
+          <w:szCs w:val="28"/>
+        </w:rPr>
+        <w:t xml:space="preserve">than usual customers (around </w:t>
+      </w:r>
+      <w:r>
+        <w:rPr>
+          <w:rFonts w:ascii="Calibri" w:hAnsi="Calibri" w:cs="Calibri"/>
+          <w:b/>
+          <w:bCs/>
+          <w:sz w:val="28"/>
+          <w:szCs w:val="28"/>
+        </w:rPr>
+        <w:t>67% of orders</w:t>
+      </w:r>
+      <w:r>
+        <w:rPr>
+          <w:rFonts w:ascii="Calibri" w:hAnsi="Calibri" w:cs="Calibri"/>
+          <w:sz w:val="28"/>
+          <w:szCs w:val="28"/>
+        </w:rPr>
+        <w:t xml:space="preserve"> had a</w:t>
+      </w:r>
+      <w:r>
+        <w:rPr>
+          <w:rFonts w:ascii="Calibri" w:hAnsi="Calibri" w:cs="Calibri"/>
+          <w:sz w:val="28"/>
+          <w:szCs w:val="28"/>
+        </w:rPr>
+        <w:t>n average</w:t>
+      </w:r>
+      <w:r>
+        <w:rPr>
+          <w:rFonts w:ascii="Calibri" w:hAnsi="Calibri" w:cs="Calibri"/>
+          <w:sz w:val="28"/>
+          <w:szCs w:val="28"/>
+        </w:rPr>
+        <w:t xml:space="preserve"> recency </w:t>
+      </w:r>
+      <w:r>
+        <w:rPr>
+          <w:rFonts w:ascii="Calibri" w:hAnsi="Calibri" w:cs="Calibri"/>
+          <w:sz w:val="28"/>
+          <w:szCs w:val="28"/>
+        </w:rPr>
+        <w:t>of</w:t>
+      </w:r>
+      <w:r>
+        <w:rPr>
+          <w:rFonts w:ascii="Calibri" w:hAnsi="Calibri" w:cs="Calibri"/>
+          <w:sz w:val="28"/>
+          <w:szCs w:val="28"/>
+        </w:rPr>
+        <w:t xml:space="preserve"> </w:t>
+      </w:r>
+      <w:r>
+        <w:rPr>
+          <w:rFonts w:ascii="Calibri" w:hAnsi="Calibri" w:cs="Calibri"/>
+          <w:b/>
+          <w:bCs/>
+          <w:sz w:val="28"/>
+          <w:szCs w:val="28"/>
+        </w:rPr>
+        <w:t>~200 days</w:t>
+      </w:r>
+      <w:r>
+        <w:rPr>
+          <w:rFonts w:ascii="Calibri" w:hAnsi="Calibri" w:cs="Calibri"/>
+          <w:sz w:val="28"/>
+          <w:szCs w:val="28"/>
+        </w:rPr>
+        <w:t>.) This means, most of the orders are old than</w:t>
+      </w:r>
+      <w:r>
+        <w:rPr>
+          <w:rFonts w:ascii="Calibri" w:hAnsi="Calibri" w:cs="Calibri"/>
+          <w:sz w:val="28"/>
+          <w:szCs w:val="28"/>
+        </w:rPr>
+        <w:t xml:space="preserve"> </w:t>
+      </w:r>
+      <w:r>
+        <w:rPr>
+          <w:rFonts w:ascii="Calibri" w:hAnsi="Calibri" w:cs="Calibri"/>
+          <w:sz w:val="28"/>
+          <w:szCs w:val="28"/>
+        </w:rPr>
+        <w:t>the last date of an order</w:t>
       </w:r>
       <w:r>
         <w:rPr>
@@ -2076,163 +2253,16 @@
       <w:pPr>
         <w:rPr>
           <w:rFonts w:ascii="Calibri" w:hAnsi="Calibri" w:cs="Calibri"/>
-          <w:b/>
-          <w:bCs/>
-          <w:sz w:val="40"/>
-          <w:szCs w:val="40"/>
-        </w:rPr>
-      </w:pPr>
-      <w:r>
-        <w:rPr>
-          <w:rFonts w:ascii="Calibri" w:hAnsi="Calibri" w:cs="Calibri"/>
-          <w:sz w:val="28"/>
-          <w:szCs w:val="28"/>
-        </w:rPr>
-        <w:t>Points to consider:</w:t>
-      </w:r>
-    </w:p>
-    <w:p>
-      <w:pPr>
-        <w:rPr>
-          <w:rFonts w:ascii="Calibri" w:hAnsi="Calibri" w:cs="Calibri"/>
-          <w:sz w:val="28"/>
-          <w:szCs w:val="28"/>
-        </w:rPr>
-      </w:pPr>
-      <w:r>
-        <w:rPr>
-          <w:rFonts w:ascii="Calibri" w:hAnsi="Calibri" w:cs="Calibri"/>
-          <w:sz w:val="28"/>
-          <w:szCs w:val="28"/>
-        </w:rPr>
-        <w:t xml:space="preserve">        - Most numbers of customers have a </w:t>
-      </w:r>
-      <w:r>
-        <w:rPr>
-          <w:rFonts w:ascii="Calibri" w:hAnsi="Calibri" w:cs="Calibri"/>
-          <w:b/>
-          <w:bCs/>
-          <w:sz w:val="28"/>
-          <w:szCs w:val="28"/>
-        </w:rPr>
-        <w:t xml:space="preserve">longer recency </w:t>
-      </w:r>
-      <w:r>
-        <w:rPr>
-          <w:rFonts w:ascii="Calibri" w:hAnsi="Calibri" w:cs="Calibri"/>
-          <w:sz w:val="28"/>
-          <w:szCs w:val="28"/>
-        </w:rPr>
-        <w:t xml:space="preserve">than usual customers (around </w:t>
-      </w:r>
-      <w:r>
-        <w:rPr>
-          <w:rFonts w:ascii="Calibri" w:hAnsi="Calibri" w:cs="Calibri"/>
-          <w:b/>
-          <w:bCs/>
-          <w:sz w:val="28"/>
-          <w:szCs w:val="28"/>
-        </w:rPr>
-        <w:t>67% of orders</w:t>
-      </w:r>
-      <w:r>
-        <w:rPr>
-          <w:rFonts w:ascii="Calibri" w:hAnsi="Calibri" w:cs="Calibri"/>
-          <w:sz w:val="28"/>
-          <w:szCs w:val="28"/>
-        </w:rPr>
-        <w:t xml:space="preserve"> had a</w:t>
-      </w:r>
-      <w:r>
-        <w:rPr>
-          <w:rFonts w:ascii="Calibri" w:hAnsi="Calibri" w:cs="Calibri"/>
-          <w:sz w:val="28"/>
-          <w:szCs w:val="28"/>
-        </w:rPr>
-        <w:t>n average</w:t>
-      </w:r>
-      <w:r>
-        <w:rPr>
-          <w:rFonts w:ascii="Calibri" w:hAnsi="Calibri" w:cs="Calibri"/>
-          <w:sz w:val="28"/>
-          <w:szCs w:val="28"/>
-        </w:rPr>
-        <w:t xml:space="preserve"> recency </w:t>
-      </w:r>
-      <w:r>
-        <w:rPr>
-          <w:rFonts w:ascii="Calibri" w:hAnsi="Calibri" w:cs="Calibri"/>
-          <w:sz w:val="28"/>
-          <w:szCs w:val="28"/>
-        </w:rPr>
-        <w:t>of</w:t>
-      </w:r>
-      <w:r>
-        <w:rPr>
-          <w:rFonts w:ascii="Calibri" w:hAnsi="Calibri" w:cs="Calibri"/>
-          <w:sz w:val="28"/>
-          <w:szCs w:val="28"/>
-        </w:rPr>
-        <w:t xml:space="preserve"> </w:t>
-      </w:r>
-      <w:r>
-        <w:rPr>
-          <w:rFonts w:ascii="Calibri" w:hAnsi="Calibri" w:cs="Calibri"/>
-          <w:b/>
-          <w:bCs/>
-          <w:sz w:val="28"/>
-          <w:szCs w:val="28"/>
-        </w:rPr>
-        <w:t>~200 days</w:t>
-      </w:r>
-      <w:r>
-        <w:rPr>
-          <w:rFonts w:ascii="Calibri" w:hAnsi="Calibri" w:cs="Calibri"/>
-          <w:sz w:val="28"/>
-          <w:szCs w:val="28"/>
-        </w:rPr>
-        <w:t>.) This means, most of the orders are old than</w:t>
-      </w:r>
-      <w:r>
-        <w:rPr>
-          <w:rFonts w:ascii="Calibri" w:hAnsi="Calibri" w:cs="Calibri"/>
-          <w:sz w:val="28"/>
-          <w:szCs w:val="28"/>
-        </w:rPr>
-        <w:t xml:space="preserve"> </w:t>
-      </w:r>
-      <w:r>
-        <w:rPr>
-          <w:rFonts w:ascii="Calibri" w:hAnsi="Calibri" w:cs="Calibri"/>
-          <w:sz w:val="28"/>
-          <w:szCs w:val="28"/>
-        </w:rPr>
-        <w:t>the last date of an order</w:t>
-      </w:r>
-      <w:r>
-        <w:rPr>
-          <w:rFonts w:ascii="Calibri" w:hAnsi="Calibri" w:cs="Calibri"/>
-          <w:sz w:val="28"/>
-          <w:szCs w:val="28"/>
-        </w:rPr>
-        <w:t>.</w:t>
-      </w:r>
-    </w:p>
-    <w:p>
-      <w:pPr>
-        <w:rPr>
-          <w:rFonts w:ascii="Calibri" w:hAnsi="Calibri" w:cs="Calibri"/>
-          <w:sz w:val="28"/>
-          <w:szCs w:val="28"/>
-        </w:rPr>
-      </w:pPr>
-      <w:r>
-        <w:rPr>
-          <w:rFonts w:ascii="Calibri" w:hAnsi="Calibri" w:cs="Calibri"/>
-          <w:sz w:val="28"/>
-          <w:szCs w:val="28"/>
-        </w:rPr>
-        <w:lastRenderedPageBreak/>
+          <w:sz w:val="28"/>
+          <w:szCs w:val="28"/>
+        </w:rPr>
+      </w:pPr>
+      <w:r>
+        <w:rPr>
+          <w:rFonts w:ascii="Calibri" w:hAnsi="Calibri" w:cs="Calibri"/>
+          <w:sz w:val="28"/>
+          <w:szCs w:val="28"/>
+        </w:rPr>
         <w:t xml:space="preserve">        - </w:t>
       </w:r>
       <w:r>
@@ -2886,6 +2916,7 @@
           <w:sz w:val="28"/>
           <w:szCs w:val="28"/>
         </w:rPr>
+        <w:lastRenderedPageBreak/>
         <w:t>While this analysis</w:t>
       </w:r>
       <w:r>
@@ -2955,7 +2986,6 @@
           <w:szCs w:val="32"/>
           <w:u w:val="single"/>
         </w:rPr>
-        <w:lastRenderedPageBreak/>
         <w:t>Applied filter</w:t>
       </w:r>
       <w:r>
@@ -3591,6 +3621,7 @@
           <w:sz w:val="28"/>
           <w:szCs w:val="28"/>
         </w:rPr>
+        <w:lastRenderedPageBreak/>
         <w:t xml:space="preserve">- </w:t>
       </w:r>
       <w:r>
@@ -3638,7 +3669,6 @@
           <w:sz w:val="28"/>
           <w:szCs w:val="28"/>
         </w:rPr>
-        <w:lastRenderedPageBreak/>
         <w:t xml:space="preserve">- </w:t>
       </w:r>
       <w:r>
@@ -4464,7 +4494,18 @@
           <w:sz w:val="28"/>
           <w:szCs w:val="28"/>
         </w:rPr>
-        <w:t xml:space="preserve">'late delivery' </w:t>
+        <w:t xml:space="preserve">'late </w:t>
+      </w:r>
+      <w:r>
+        <w:rPr>
+          <w:rFonts w:ascii="Calibri" w:hAnsi="Calibri" w:cs="Calibri"/>
+          <w:b/>
+          <w:bCs/>
+          <w:sz w:val="28"/>
+          <w:szCs w:val="28"/>
+        </w:rPr>
+        <w:lastRenderedPageBreak/>
+        <w:t xml:space="preserve">delivery' </w:t>
       </w:r>
       <w:r>
         <w:rPr>
@@ -4542,38 +4583,29 @@
           <w:sz w:val="28"/>
           <w:szCs w:val="28"/>
         </w:rPr>
+        <w:t xml:space="preserve"> have </w:t>
+      </w:r>
+      <w:r>
+        <w:rPr>
+          <w:rFonts w:ascii="Calibri" w:hAnsi="Calibri" w:cs="Calibri"/>
+          <w:b/>
+          <w:bCs/>
+          <w:sz w:val="28"/>
+          <w:szCs w:val="28"/>
+        </w:rPr>
+        <w:t>~8 minutes</w:t>
+      </w:r>
+      <w:r>
+        <w:rPr>
+          <w:rFonts w:ascii="Calibri" w:hAnsi="Calibri" w:cs="Calibri"/>
+          <w:sz w:val="28"/>
+          <w:szCs w:val="28"/>
+        </w:rPr>
         <w:t xml:space="preserve"> </w:t>
       </w:r>
       <w:r>
         <w:rPr>
           <w:rFonts w:ascii="Calibri" w:hAnsi="Calibri" w:cs="Calibri"/>
-          <w:sz w:val="28"/>
-          <w:szCs w:val="28"/>
-        </w:rPr>
-        <w:lastRenderedPageBreak/>
-        <w:t xml:space="preserve">have </w:t>
-      </w:r>
-      <w:r>
-        <w:rPr>
-          <w:rFonts w:ascii="Calibri" w:hAnsi="Calibri" w:cs="Calibri"/>
-          <w:b/>
-          <w:bCs/>
-          <w:sz w:val="28"/>
-          <w:szCs w:val="28"/>
-        </w:rPr>
-        <w:t>~8 minutes</w:t>
-      </w:r>
-      <w:r>
-        <w:rPr>
-          <w:rFonts w:ascii="Calibri" w:hAnsi="Calibri" w:cs="Calibri"/>
-          <w:sz w:val="28"/>
-          <w:szCs w:val="28"/>
-        </w:rPr>
-        <w:t xml:space="preserve"> </w:t>
-      </w:r>
-      <w:r>
-        <w:rPr>
-          <w:rFonts w:ascii="Calibri" w:hAnsi="Calibri" w:cs="Calibri"/>
           <w:b/>
           <w:bCs/>
           <w:sz w:val="28"/>
@@ -4603,7 +4635,7 @@
           <w:sz w:val="28"/>
           <w:szCs w:val="28"/>
         </w:rPr>
-        <w:t xml:space="preserve">(combined ~11 minutes of delay). </w:t>
+        <w:t>(combined ~11 minutes of delay).</w:t>
       </w:r>
     </w:p>
     <w:p>
@@ -5353,6 +5385,7 @@
           <w:sz w:val="28"/>
           <w:szCs w:val="28"/>
         </w:rPr>
+        <w:lastRenderedPageBreak/>
         <w:t>This query is pretty self</w:t>
       </w:r>
       <w:r>
@@ -5415,7 +5448,6 @@
           <w:sz w:val="28"/>
           <w:szCs w:val="28"/>
         </w:rPr>
-        <w:lastRenderedPageBreak/>
         <w:t>monthly_order_value_cont_rank</w:t>
       </w:r>
       <w:r>

</xml_diff>